<commit_message>
small update to binom exp test table
</commit_message>
<xml_diff>
--- a/all_data_analyses/binomialtest_results.docx
+++ b/all_data_analyses/binomialtest_results.docx
@@ -10,6 +10,7 @@
       </w:tblPr>
       <w:tblGrid>
         <w:gridCol w:w="1364"/>
+        <w:gridCol w:w="3600"/>
         <w:gridCol w:w="985"/>
         <w:gridCol w:w="1450"/>
         <w:gridCol w:w="1548"/>
@@ -85,6 +86,50 @@
           </w:tcPr>
           <w:p>
             <w:pPr>
+              <w:jc w:val="left"/>
+              <w:keepNext/>
+              <w:pBdr>
+                <w:bottom w:val="none" w:sz="0" w:space="0" w:color="000000"/>
+                <w:top w:val="none" w:sz="0" w:space="0" w:color="000000"/>
+                <w:left w:val="none" w:sz="0" w:space="0" w:color="000000"/>
+                <w:right w:val="none" w:sz="0" w:space="0" w:color="000000"/>
+              </w:pBdr>
+              <w:spacing w:after="100" w:before="100" w:line="240"/>
+              <w:ind w:firstLine="0" w:left="100" w:right="100"/>
+            </w:pPr>
+            <w:r>
+              <w:rPr>
+                <w:rFonts w:ascii="Arial"/>
+                <w:i w:val="false"/>
+                <w:b w:val="true"/>
+                <w:u w:val="none"/>
+                <w:sz w:val="22"/>
+                <w:szCs w:val="22"/>
+                <w:color w:val="000000"/>
+              </w:rPr>
+              <w:t xml:space="preserve">Model</w:t>
+            </w:r>
+          </w:p>
+        </w:tc>
+        <w:tc>
+          <w:tcPr>
+            <w:tcBorders>
+              <w:bottom w:val="single" w:sz="8" w:space="0" w:color="666666"/>
+              <w:top w:val="single" w:sz="8" w:space="0" w:color="666666"/>
+              <w:left w:val="single" w:sz="8" w:space="0" w:color="666666"/>
+              <w:right w:val="single" w:sz="8" w:space="0" w:color="666666"/>
+            </w:tcBorders>
+            <w:shd w:val="clear" w:color="auto" w:fill="FFFFFF"/>
+            <w:tcMar>
+              <w:top w:w="0" w:type="dxa"/>
+              <w:bottom w:w="0" w:type="dxa"/>
+              <w:left w:w="0" w:type="dxa"/>
+              <w:right w:w="0" w:type="dxa"/>
+            </w:tcMar>
+            <w:vAlign w:val="center"/>
+          </w:tcPr>
+          <w:p>
+            <w:pPr>
               <w:jc w:val="center"/>
               <w:keepNext/>
               <w:pBdr>
@@ -246,7 +291,7 @@
       <w:tr>
         <w:trPr>
           <w:cantSplit/>
-          <w:trHeight w:val="612" w:hRule="auto"/>
+          <w:trHeight w:val="617" w:hRule="auto"/>
         </w:trPr>
         body 1
         <w:tc>
@@ -291,6 +336,51 @@
                 <w:color w:val="000000"/>
               </w:rPr>
               <w:t xml:space="preserve">1</w:t>
+            </w:r>
+          </w:p>
+        </w:tc>
+        <w:tc>
+          <w:tcPr>
+            <w:vMerge w:val="restart"/>
+            <w:tcBorders>
+              <w:bottom w:val="single" w:sz="8" w:space="0" w:color="666666"/>
+              <w:top w:val="single" w:sz="8" w:space="0" w:color="666666"/>
+              <w:left w:val="single" w:sz="8" w:space="0" w:color="666666"/>
+              <w:right w:val="single" w:sz="8" w:space="0" w:color="666666"/>
+            </w:tcBorders>
+            <w:shd w:val="clear" w:color="auto" w:fill="FFFFFF"/>
+            <w:tcMar>
+              <w:top w:w="0" w:type="dxa"/>
+              <w:bottom w:w="0" w:type="dxa"/>
+              <w:left w:w="0" w:type="dxa"/>
+              <w:right w:w="0" w:type="dxa"/>
+            </w:tcMar>
+            <w:vAlign w:val="center"/>
+          </w:tcPr>
+          <w:p>
+            <w:pPr>
+              <w:jc w:val="left"/>
+              <w:keepNext/>
+              <w:pBdr>
+                <w:bottom w:val="none" w:sz="0" w:space="0" w:color="000000"/>
+                <w:top w:val="none" w:sz="0" w:space="0" w:color="000000"/>
+                <w:left w:val="none" w:sz="0" w:space="0" w:color="000000"/>
+                <w:right w:val="none" w:sz="0" w:space="0" w:color="000000"/>
+              </w:pBdr>
+              <w:spacing w:after="100" w:before="100" w:line="240"/>
+              <w:ind w:firstLine="0" w:left="100" w:right="100"/>
+            </w:pPr>
+            <w:r>
+              <w:rPr>
+                <w:rFonts w:ascii="Arial"/>
+                <w:i w:val="false"/>
+                <w:b w:val="false"/>
+                <w:u w:val="none"/>
+                <w:sz w:val="22"/>
+                <w:szCs w:val="22"/>
+                <w:color w:val="000000"/>
+              </w:rPr>
+              <w:t xml:space="preserve">Trait ~ (1 | Population/Family) + Block</w:t>
             </w:r>
           </w:p>
         </w:tc>
@@ -475,7 +565,7 @@
       <w:tr>
         <w:trPr>
           <w:cantSplit/>
-          <w:trHeight w:val="614" w:hRule="auto"/>
+          <w:trHeight w:val="617" w:hRule="auto"/>
         </w:trPr>
         body 2
         <w:tc>
@@ -499,6 +589,39 @@
           <w:p>
             <w:pPr>
               <w:jc w:val="center"/>
+              <w:keepNext/>
+              <w:pBdr>
+                <w:bottom w:val="none" w:sz="0" w:space="0" w:color="000000"/>
+                <w:top w:val="none" w:sz="0" w:space="0" w:color="000000"/>
+                <w:left w:val="none" w:sz="0" w:space="0" w:color="000000"/>
+                <w:right w:val="none" w:sz="0" w:space="0" w:color="000000"/>
+              </w:pBdr>
+              <w:spacing w:after="100" w:before="100" w:line="240"/>
+              <w:ind w:firstLine="0" w:left="100" w:right="100"/>
+            </w:pPr>
+          </w:p>
+        </w:tc>
+        <w:tc>
+          <w:tcPr>
+            <w:vMerge/>
+            <w:tcBorders>
+              <w:bottom w:val="single" w:sz="8" w:space="0" w:color="666666"/>
+              <w:top w:val="single" w:sz="8" w:space="0" w:color="666666"/>
+              <w:left w:val="single" w:sz="8" w:space="0" w:color="666666"/>
+              <w:right w:val="single" w:sz="8" w:space="0" w:color="666666"/>
+            </w:tcBorders>
+            <w:shd w:val="clear" w:color="auto" w:fill="FFFFFF"/>
+            <w:tcMar>
+              <w:top w:w="0" w:type="dxa"/>
+              <w:bottom w:w="0" w:type="dxa"/>
+              <w:left w:w="0" w:type="dxa"/>
+              <w:right w:w="0" w:type="dxa"/>
+            </w:tcMar>
+            <w:vAlign w:val="center"/>
+          </w:tcPr>
+          <w:p>
+            <w:pPr>
+              <w:jc w:val="left"/>
               <w:keepNext/>
               <w:pBdr>
                 <w:bottom w:val="none" w:sz="0" w:space="0" w:color="000000"/>
@@ -680,7 +803,7 @@
       <w:tr>
         <w:trPr>
           <w:cantSplit/>
-          <w:trHeight w:val="612" w:hRule="auto"/>
+          <w:trHeight w:val="617" w:hRule="auto"/>
         </w:trPr>
         body 3
         <w:tc>
@@ -714,6 +837,51 @@
               <w:spacing w:after="100" w:before="100" w:line="240"/>
               <w:ind w:firstLine="0" w:left="100" w:right="100"/>
             </w:pPr>
+          </w:p>
+        </w:tc>
+        <w:tc>
+          <w:tcPr>
+            <w:vMerge w:val="restart"/>
+            <w:tcBorders>
+              <w:bottom w:val="single" w:sz="8" w:space="0" w:color="666666"/>
+              <w:top w:val="single" w:sz="8" w:space="0" w:color="666666"/>
+              <w:left w:val="single" w:sz="8" w:space="0" w:color="666666"/>
+              <w:right w:val="single" w:sz="8" w:space="0" w:color="666666"/>
+            </w:tcBorders>
+            <w:shd w:val="clear" w:color="auto" w:fill="FFFFFF"/>
+            <w:tcMar>
+              <w:top w:w="0" w:type="dxa"/>
+              <w:bottom w:w="0" w:type="dxa"/>
+              <w:left w:w="0" w:type="dxa"/>
+              <w:right w:w="0" w:type="dxa"/>
+            </w:tcMar>
+            <w:vAlign w:val="center"/>
+          </w:tcPr>
+          <w:p>
+            <w:pPr>
+              <w:jc w:val="left"/>
+              <w:keepNext/>
+              <w:pBdr>
+                <w:bottom w:val="none" w:sz="0" w:space="0" w:color="000000"/>
+                <w:top w:val="none" w:sz="0" w:space="0" w:color="000000"/>
+                <w:left w:val="none" w:sz="0" w:space="0" w:color="000000"/>
+                <w:right w:val="none" w:sz="0" w:space="0" w:color="000000"/>
+              </w:pBdr>
+              <w:spacing w:after="100" w:before="100" w:line="240"/>
+              <w:ind w:firstLine="0" w:left="100" w:right="100"/>
+            </w:pPr>
+            <w:r>
+              <w:rPr>
+                <w:rFonts w:ascii="Arial"/>
+                <w:i w:val="false"/>
+                <w:b w:val="false"/>
+                <w:u w:val="none"/>
+                <w:sz w:val="22"/>
+                <w:szCs w:val="22"/>
+                <w:color w:val="000000"/>
+              </w:rPr>
+              <w:t xml:space="preserve">Trait ~ (1 | Population/Family) + Block + Distance to City Center</w:t>
+            </w:r>
           </w:p>
         </w:tc>
         <w:tc>
@@ -897,7 +1065,7 @@
       <w:tr>
         <w:trPr>
           <w:cantSplit/>
-          <w:trHeight w:val="614" w:hRule="auto"/>
+          <w:trHeight w:val="617" w:hRule="auto"/>
         </w:trPr>
         body 4
         <w:tc>
@@ -921,6 +1089,39 @@
           <w:p>
             <w:pPr>
               <w:jc w:val="center"/>
+              <w:keepNext/>
+              <w:pBdr>
+                <w:bottom w:val="none" w:sz="0" w:space="0" w:color="000000"/>
+                <w:top w:val="none" w:sz="0" w:space="0" w:color="000000"/>
+                <w:left w:val="none" w:sz="0" w:space="0" w:color="000000"/>
+                <w:right w:val="none" w:sz="0" w:space="0" w:color="000000"/>
+              </w:pBdr>
+              <w:spacing w:after="100" w:before="100" w:line="240"/>
+              <w:ind w:firstLine="0" w:left="100" w:right="100"/>
+            </w:pPr>
+          </w:p>
+        </w:tc>
+        <w:tc>
+          <w:tcPr>
+            <w:vMerge/>
+            <w:tcBorders>
+              <w:bottom w:val="single" w:sz="8" w:space="0" w:color="666666"/>
+              <w:top w:val="single" w:sz="8" w:space="0" w:color="666666"/>
+              <w:left w:val="single" w:sz="8" w:space="0" w:color="666666"/>
+              <w:right w:val="single" w:sz="8" w:space="0" w:color="666666"/>
+            </w:tcBorders>
+            <w:shd w:val="clear" w:color="auto" w:fill="FFFFFF"/>
+            <w:tcMar>
+              <w:top w:w="0" w:type="dxa"/>
+              <w:bottom w:w="0" w:type="dxa"/>
+              <w:left w:w="0" w:type="dxa"/>
+              <w:right w:w="0" w:type="dxa"/>
+            </w:tcMar>
+            <w:vAlign w:val="center"/>
+          </w:tcPr>
+          <w:p>
+            <w:pPr>
+              <w:jc w:val="left"/>
               <w:keepNext/>
               <w:pBdr>
                 <w:bottom w:val="none" w:sz="0" w:space="0" w:color="000000"/>
@@ -1102,7 +1303,7 @@
       <w:tr>
         <w:trPr>
           <w:cantSplit/>
-          <w:trHeight w:val="612" w:hRule="auto"/>
+          <w:trHeight w:val="617" w:hRule="auto"/>
         </w:trPr>
         body 5
         <w:tc>
@@ -1136,6 +1337,51 @@
               <w:spacing w:after="100" w:before="100" w:line="240"/>
               <w:ind w:firstLine="0" w:left="100" w:right="100"/>
             </w:pPr>
+          </w:p>
+        </w:tc>
+        <w:tc>
+          <w:tcPr>
+            <w:vMerge w:val="restart"/>
+            <w:tcBorders>
+              <w:bottom w:val="single" w:sz="8" w:space="0" w:color="666666"/>
+              <w:top w:val="single" w:sz="8" w:space="0" w:color="666666"/>
+              <w:left w:val="single" w:sz="8" w:space="0" w:color="666666"/>
+              <w:right w:val="single" w:sz="8" w:space="0" w:color="666666"/>
+            </w:tcBorders>
+            <w:shd w:val="clear" w:color="auto" w:fill="FFFFFF"/>
+            <w:tcMar>
+              <w:top w:w="0" w:type="dxa"/>
+              <w:bottom w:w="0" w:type="dxa"/>
+              <w:left w:w="0" w:type="dxa"/>
+              <w:right w:w="0" w:type="dxa"/>
+            </w:tcMar>
+            <w:vAlign w:val="center"/>
+          </w:tcPr>
+          <w:p>
+            <w:pPr>
+              <w:jc w:val="left"/>
+              <w:keepNext/>
+              <w:pBdr>
+                <w:bottom w:val="none" w:sz="0" w:space="0" w:color="000000"/>
+                <w:top w:val="none" w:sz="0" w:space="0" w:color="000000"/>
+                <w:left w:val="none" w:sz="0" w:space="0" w:color="000000"/>
+                <w:right w:val="none" w:sz="0" w:space="0" w:color="000000"/>
+              </w:pBdr>
+              <w:spacing w:after="100" w:before="100" w:line="240"/>
+              <w:ind w:firstLine="0" w:left="100" w:right="100"/>
+            </w:pPr>
+            <w:r>
+              <w:rPr>
+                <w:rFonts w:ascii="Arial"/>
+                <w:i w:val="false"/>
+                <w:b w:val="false"/>
+                <w:u w:val="none"/>
+                <w:sz w:val="22"/>
+                <w:szCs w:val="22"/>
+                <w:color w:val="000000"/>
+              </w:rPr>
+              <w:t xml:space="preserve">Trait ~ (1 | Population/Family) + Block + Urbanization Score</w:t>
+            </w:r>
           </w:p>
         </w:tc>
         <w:tc>
@@ -1319,7 +1565,7 @@
       <w:tr>
         <w:trPr>
           <w:cantSplit/>
-          <w:trHeight w:val="614" w:hRule="auto"/>
+          <w:trHeight w:val="617" w:hRule="auto"/>
         </w:trPr>
         body 6
         <w:tc>
@@ -1343,6 +1589,39 @@
           <w:p>
             <w:pPr>
               <w:jc w:val="center"/>
+              <w:keepNext/>
+              <w:pBdr>
+                <w:bottom w:val="none" w:sz="0" w:space="0" w:color="000000"/>
+                <w:top w:val="none" w:sz="0" w:space="0" w:color="000000"/>
+                <w:left w:val="none" w:sz="0" w:space="0" w:color="000000"/>
+                <w:right w:val="none" w:sz="0" w:space="0" w:color="000000"/>
+              </w:pBdr>
+              <w:spacing w:after="100" w:before="100" w:line="240"/>
+              <w:ind w:firstLine="0" w:left="100" w:right="100"/>
+            </w:pPr>
+          </w:p>
+        </w:tc>
+        <w:tc>
+          <w:tcPr>
+            <w:vMerge/>
+            <w:tcBorders>
+              <w:bottom w:val="single" w:sz="8" w:space="0" w:color="666666"/>
+              <w:top w:val="single" w:sz="8" w:space="0" w:color="666666"/>
+              <w:left w:val="single" w:sz="8" w:space="0" w:color="666666"/>
+              <w:right w:val="single" w:sz="8" w:space="0" w:color="666666"/>
+            </w:tcBorders>
+            <w:shd w:val="clear" w:color="auto" w:fill="FFFFFF"/>
+            <w:tcMar>
+              <w:top w:w="0" w:type="dxa"/>
+              <w:bottom w:w="0" w:type="dxa"/>
+              <w:left w:w="0" w:type="dxa"/>
+              <w:right w:w="0" w:type="dxa"/>
+            </w:tcMar>
+            <w:vAlign w:val="center"/>
+          </w:tcPr>
+          <w:p>
+            <w:pPr>
+              <w:jc w:val="left"/>
               <w:keepNext/>
               <w:pBdr>
                 <w:bottom w:val="none" w:sz="0" w:space="0" w:color="000000"/>
@@ -1524,7 +1803,7 @@
       <w:tr>
         <w:trPr>
           <w:cantSplit/>
-          <w:trHeight w:val="612" w:hRule="auto"/>
+          <w:trHeight w:val="617" w:hRule="auto"/>
         </w:trPr>
         body 7
         <w:tc>
@@ -1569,6 +1848,51 @@
                 <w:color w:val="000000"/>
               </w:rPr>
               <w:t xml:space="preserve">2</w:t>
+            </w:r>
+          </w:p>
+        </w:tc>
+        <w:tc>
+          <w:tcPr>
+            <w:vMerge w:val="restart"/>
+            <w:tcBorders>
+              <w:bottom w:val="single" w:sz="8" w:space="0" w:color="666666"/>
+              <w:top w:val="single" w:sz="8" w:space="0" w:color="666666"/>
+              <w:left w:val="single" w:sz="8" w:space="0" w:color="666666"/>
+              <w:right w:val="single" w:sz="8" w:space="0" w:color="666666"/>
+            </w:tcBorders>
+            <w:shd w:val="clear" w:color="auto" w:fill="FFFFFF"/>
+            <w:tcMar>
+              <w:top w:w="0" w:type="dxa"/>
+              <w:bottom w:w="0" w:type="dxa"/>
+              <w:left w:w="0" w:type="dxa"/>
+              <w:right w:w="0" w:type="dxa"/>
+            </w:tcMar>
+            <w:vAlign w:val="center"/>
+          </w:tcPr>
+          <w:p>
+            <w:pPr>
+              <w:jc w:val="left"/>
+              <w:keepNext/>
+              <w:pBdr>
+                <w:bottom w:val="none" w:sz="0" w:space="0" w:color="000000"/>
+                <w:top w:val="none" w:sz="0" w:space="0" w:color="000000"/>
+                <w:left w:val="none" w:sz="0" w:space="0" w:color="000000"/>
+                <w:right w:val="none" w:sz="0" w:space="0" w:color="000000"/>
+              </w:pBdr>
+              <w:spacing w:after="100" w:before="100" w:line="240"/>
+              <w:ind w:firstLine="0" w:left="100" w:right="100"/>
+            </w:pPr>
+            <w:r>
+              <w:rPr>
+                <w:rFonts w:ascii="Arial"/>
+                <w:i w:val="false"/>
+                <w:b w:val="false"/>
+                <w:u w:val="none"/>
+                <w:sz w:val="22"/>
+                <w:szCs w:val="22"/>
+                <w:color w:val="000000"/>
+              </w:rPr>
+              <w:t xml:space="preserve">Trait ~ (1 | Population/Family) + Block + Distance to City Center*Transect</w:t>
             </w:r>
           </w:p>
         </w:tc>
@@ -1753,7 +2077,7 @@
       <w:tr>
         <w:trPr>
           <w:cantSplit/>
-          <w:trHeight w:val="614" w:hRule="auto"/>
+          <w:trHeight w:val="617" w:hRule="auto"/>
         </w:trPr>
         body 8
         <w:tc>
@@ -1777,6 +2101,39 @@
           <w:p>
             <w:pPr>
               <w:jc w:val="center"/>
+              <w:keepNext/>
+              <w:pBdr>
+                <w:bottom w:val="none" w:sz="0" w:space="0" w:color="000000"/>
+                <w:top w:val="none" w:sz="0" w:space="0" w:color="000000"/>
+                <w:left w:val="none" w:sz="0" w:space="0" w:color="000000"/>
+                <w:right w:val="none" w:sz="0" w:space="0" w:color="000000"/>
+              </w:pBdr>
+              <w:spacing w:after="100" w:before="100" w:line="240"/>
+              <w:ind w:firstLine="0" w:left="100" w:right="100"/>
+            </w:pPr>
+          </w:p>
+        </w:tc>
+        <w:tc>
+          <w:tcPr>
+            <w:vMerge/>
+            <w:tcBorders>
+              <w:bottom w:val="single" w:sz="8" w:space="0" w:color="666666"/>
+              <w:top w:val="single" w:sz="8" w:space="0" w:color="666666"/>
+              <w:left w:val="single" w:sz="8" w:space="0" w:color="666666"/>
+              <w:right w:val="single" w:sz="8" w:space="0" w:color="666666"/>
+            </w:tcBorders>
+            <w:shd w:val="clear" w:color="auto" w:fill="FFFFFF"/>
+            <w:tcMar>
+              <w:top w:w="0" w:type="dxa"/>
+              <w:bottom w:w="0" w:type="dxa"/>
+              <w:left w:w="0" w:type="dxa"/>
+              <w:right w:w="0" w:type="dxa"/>
+            </w:tcMar>
+            <w:vAlign w:val="center"/>
+          </w:tcPr>
+          <w:p>
+            <w:pPr>
+              <w:jc w:val="left"/>
               <w:keepNext/>
               <w:pBdr>
                 <w:bottom w:val="none" w:sz="0" w:space="0" w:color="000000"/>
@@ -1958,7 +2315,7 @@
       <w:tr>
         <w:trPr>
           <w:cantSplit/>
-          <w:trHeight w:val="612" w:hRule="auto"/>
+          <w:trHeight w:val="617" w:hRule="auto"/>
         </w:trPr>
         body 9
         <w:tc>
@@ -1992,6 +2349,51 @@
               <w:spacing w:after="100" w:before="100" w:line="240"/>
               <w:ind w:firstLine="0" w:left="100" w:right="100"/>
             </w:pPr>
+          </w:p>
+        </w:tc>
+        <w:tc>
+          <w:tcPr>
+            <w:vMerge w:val="restart"/>
+            <w:tcBorders>
+              <w:bottom w:val="single" w:sz="8" w:space="0" w:color="666666"/>
+              <w:top w:val="single" w:sz="8" w:space="0" w:color="666666"/>
+              <w:left w:val="single" w:sz="8" w:space="0" w:color="666666"/>
+              <w:right w:val="single" w:sz="8" w:space="0" w:color="666666"/>
+            </w:tcBorders>
+            <w:shd w:val="clear" w:color="auto" w:fill="FFFFFF"/>
+            <w:tcMar>
+              <w:top w:w="0" w:type="dxa"/>
+              <w:bottom w:w="0" w:type="dxa"/>
+              <w:left w:w="0" w:type="dxa"/>
+              <w:right w:w="0" w:type="dxa"/>
+            </w:tcMar>
+            <w:vAlign w:val="center"/>
+          </w:tcPr>
+          <w:p>
+            <w:pPr>
+              <w:jc w:val="left"/>
+              <w:keepNext/>
+              <w:pBdr>
+                <w:bottom w:val="none" w:sz="0" w:space="0" w:color="000000"/>
+                <w:top w:val="none" w:sz="0" w:space="0" w:color="000000"/>
+                <w:left w:val="none" w:sz="0" w:space="0" w:color="000000"/>
+                <w:right w:val="none" w:sz="0" w:space="0" w:color="000000"/>
+              </w:pBdr>
+              <w:spacing w:after="100" w:before="100" w:line="240"/>
+              <w:ind w:firstLine="0" w:left="100" w:right="100"/>
+            </w:pPr>
+            <w:r>
+              <w:rPr>
+                <w:rFonts w:ascii="Arial"/>
+                <w:i w:val="false"/>
+                <w:b w:val="false"/>
+                <w:u w:val="none"/>
+                <w:sz w:val="22"/>
+                <w:szCs w:val="22"/>
+                <w:color w:val="000000"/>
+              </w:rPr>
+              <w:t xml:space="preserve">Trait ~ (1 | Population/Family) + Block + Urbanization Score*Transect</w:t>
+            </w:r>
           </w:p>
         </w:tc>
         <w:tc>
@@ -2175,7 +2577,7 @@
       <w:tr>
         <w:trPr>
           <w:cantSplit/>
-          <w:trHeight w:val="614" w:hRule="auto"/>
+          <w:trHeight w:val="617" w:hRule="auto"/>
         </w:trPr>
         body10
         <w:tc>
@@ -2199,6 +2601,39 @@
           <w:p>
             <w:pPr>
               <w:jc w:val="center"/>
+              <w:keepNext/>
+              <w:pBdr>
+                <w:bottom w:val="none" w:sz="0" w:space="0" w:color="000000"/>
+                <w:top w:val="none" w:sz="0" w:space="0" w:color="000000"/>
+                <w:left w:val="none" w:sz="0" w:space="0" w:color="000000"/>
+                <w:right w:val="none" w:sz="0" w:space="0" w:color="000000"/>
+              </w:pBdr>
+              <w:spacing w:after="100" w:before="100" w:line="240"/>
+              <w:ind w:firstLine="0" w:left="100" w:right="100"/>
+            </w:pPr>
+          </w:p>
+        </w:tc>
+        <w:tc>
+          <w:tcPr>
+            <w:vMerge/>
+            <w:tcBorders>
+              <w:bottom w:val="single" w:sz="8" w:space="0" w:color="666666"/>
+              <w:top w:val="single" w:sz="8" w:space="0" w:color="666666"/>
+              <w:left w:val="single" w:sz="8" w:space="0" w:color="666666"/>
+              <w:right w:val="single" w:sz="8" w:space="0" w:color="666666"/>
+            </w:tcBorders>
+            <w:shd w:val="clear" w:color="auto" w:fill="FFFFFF"/>
+            <w:tcMar>
+              <w:top w:w="0" w:type="dxa"/>
+              <w:bottom w:w="0" w:type="dxa"/>
+              <w:left w:w="0" w:type="dxa"/>
+              <w:right w:w="0" w:type="dxa"/>
+            </w:tcMar>
+            <w:vAlign w:val="center"/>
+          </w:tcPr>
+          <w:p>
+            <w:pPr>
+              <w:jc w:val="left"/>
               <w:keepNext/>
               <w:pBdr>
                 <w:bottom w:val="none" w:sz="0" w:space="0" w:color="000000"/>

</xml_diff>